<commit_message>
added first picture to the word document
</commit_message>
<xml_diff>
--- a/senators.docx
+++ b/senators.docx
@@ -3,32 +3,10 @@
 <w:document xmlns:wpc="http://schemas.microsoft.com/office/word/2010/wordprocessingCanvas" xmlns:mo="http://schemas.microsoft.com/office/mac/office/2008/main" xmlns:mc="http://schemas.openxmlformats.org/markup-compatibility/2006" xmlns:mv="urn:schemas-microsoft-com:mac:vml" xmlns:o="urn:schemas-microsoft-com:office:office" xmlns:r="http://schemas.openxmlformats.org/officeDocument/2006/relationships" xmlns:m="http://schemas.openxmlformats.org/officeDocument/2006/math" xmlns:v="urn:schemas-microsoft-com:vml" xmlns:wp14="http://schemas.microsoft.com/office/word/2010/wordprocessingDrawing" xmlns:wp="http://schemas.openxmlformats.org/drawingml/2006/wordprocessingDrawing" xmlns:w10="urn:schemas-microsoft-com:office:word" xmlns:w="http://schemas.openxmlformats.org/wordprocessingml/2006/main" xmlns:w14="http://schemas.microsoft.com/office/word/2010/wordml" xmlns:wpg="http://schemas.microsoft.com/office/word/2010/wordprocessingGroup" xmlns:wpi="http://schemas.microsoft.com/office/word/2010/wordprocessingInk" xmlns:wne="http://schemas.microsoft.com/office/word/2006/wordml" xmlns:wps="http://schemas.microsoft.com/office/word/2010/wordprocessingShape" mc:Ignorable="w14 wp14">
   <w:body>
     <w:p>
-      <w:r/>
-    </w:p>
-    <w:p>
-      <w:r>
-        <w:t>http://www.ilga.gov/images/members/%7B90CDA259-1DEA-4D18-AE97-30051E03D154%7D.jpg</w:t>
-      </w:r>
-    </w:p>
-    <w:p>
-      <w:r/>
-    </w:p>
-    <w:p>
-      <w:r>
-        <w:t>Neil Anderson (R)</w:t>
-      </w:r>
-    </w:p>
-    <w:p>
-      <w:r/>
-    </w:p>
-    <w:p>
-      <w:r/>
-    </w:p>
-    <w:p>
       <w:r>
         <w:drawing>
           <wp:inline xmlns:a="http://schemas.openxmlformats.org/drawingml/2006/main" xmlns:pic="http://schemas.openxmlformats.org/drawingml/2006/picture">
-            <wp:extent cx="914400" cy="1440000"/>
+            <wp:extent cx="1143000" cy="1600200"/>
             <wp:docPr id="1" name="Picture 1"/>
             <wp:cNvGraphicFramePr>
               <a:graphicFrameLocks noChangeAspect="1"/>
@@ -37,7 +15,7 @@
               <a:graphicData uri="http://schemas.openxmlformats.org/drawingml/2006/picture">
                 <pic:pic>
                   <pic:nvPicPr>
-                    <pic:cNvPr id="0" name="WanderingJew.png"/>
+                    <pic:cNvPr id="0" name="image.jpg"/>
                     <pic:cNvPicPr/>
                   </pic:nvPicPr>
                   <pic:blipFill>
@@ -49,7 +27,7 @@
                   <pic:spPr>
                     <a:xfrm>
                       <a:off x="0" y="0"/>
-                      <a:ext cx="914400" cy="1440000"/>
+                      <a:ext cx="1143000" cy="1600200"/>
                     </a:xfrm>
                     <a:prstGeom prst="rect"/>
                   </pic:spPr>
@@ -58,6 +36,53 @@
             </a:graphic>
           </wp:inline>
         </w:drawing>
+        <w:br w:type="page"/>
+      </w:r>
+    </w:p>
+    <w:p>
+      <w:r>
+        <w:t>Neil Anderson (R)</w:t>
+      </w:r>
+    </w:p>
+    <w:p>
+      <w:r>
+        <w:drawing>
+          <wp:inline xmlns:a="http://schemas.openxmlformats.org/drawingml/2006/main" xmlns:pic="http://schemas.openxmlformats.org/drawingml/2006/picture">
+            <wp:extent cx="1143000" cy="1600200"/>
+            <wp:docPr id="2" name="Picture 2"/>
+            <wp:cNvGraphicFramePr>
+              <a:graphicFrameLocks noChangeAspect="1"/>
+            </wp:cNvGraphicFramePr>
+            <a:graphic>
+              <a:graphicData uri="http://schemas.openxmlformats.org/drawingml/2006/picture">
+                <pic:pic>
+                  <pic:nvPicPr>
+                    <pic:cNvPr id="0" name="image.jpg"/>
+                    <pic:cNvPicPr/>
+                  </pic:nvPicPr>
+                  <pic:blipFill>
+                    <a:blip r:embed="rId9"/>
+                    <a:stretch>
+                      <a:fillRect/>
+                    </a:stretch>
+                  </pic:blipFill>
+                  <pic:spPr>
+                    <a:xfrm>
+                      <a:off x="0" y="0"/>
+                      <a:ext cx="1143000" cy="1600200"/>
+                    </a:xfrm>
+                    <a:prstGeom prst="rect"/>
+                  </pic:spPr>
+                </pic:pic>
+              </a:graphicData>
+            </a:graphic>
+          </wp:inline>
+        </w:drawing>
+      </w:r>
+    </w:p>
+    <w:p>
+      <w:r>
+        <w:t>Omar Aquino (D)</w:t>
       </w:r>
     </w:p>
     <w:sectPr>

</xml_diff>